<commit_message>
Section 17 - Edit BookingDetails.docx And ExportVillaDetails.pptx
</commit_message>
<xml_diff>
--- a/Resort.Web/wwwroot/exports/BookingDetails.docx
+++ b/Resort.Web/wwwroot/exports/BookingDetails.docx
@@ -35,7 +35,10 @@
               <w:sdtEndPr/>
               <w:sdtContent>
                 <w:r>
-                  <w:t>Lagoon Villa</w:t>
+                  <w:t>Resort</w:t>
+                </w:r>
+                <w:r>
+                  <w:t xml:space="preserve"> Villa</w:t>
                 </w:r>
               </w:sdtContent>
             </w:sdt>
@@ -54,11 +57,9 @@
               </w:sdtPr>
               <w:sdtEndPr/>
               <w:sdtContent>
-                <w:proofErr w:type="spellStart"/>
                 <w:r>
-                  <w:t>DotNetMastery</w:t>
+                  <w:t>Hesam</w:t>
                 </w:r>
-                <w:proofErr w:type="spellEnd"/>
                 <w:r>
                   <w:t xml:space="preserve"> Lane, IL, 99999</w:t>
                 </w:r>
@@ -2662,21 +2663,28 @@
     <w:charset w:val="00"/>
     <w:family w:val="swiss"/>
     <w:pitch w:val="variable"/>
-    <w:sig w:usb0="E4002EFF" w:usb1="C200247B" w:usb2="00000009" w:usb3="00000000" w:csb0="000001FF" w:csb1="00000000"/>
+    <w:sig w:usb0="E4002EFF" w:usb1="C000247B" w:usb2="00000009" w:usb3="00000000" w:csb0="000001FF" w:csb1="00000000"/>
+  </w:font>
+  <w:font w:name="Arial">
+    <w:panose1 w:val="020B0604020202020204"/>
+    <w:charset w:val="00"/>
+    <w:family w:val="swiss"/>
+    <w:pitch w:val="variable"/>
+    <w:sig w:usb0="E0002EFF" w:usb1="C000785B" w:usb2="00000009" w:usb3="00000000" w:csb0="000001FF" w:csb1="00000000"/>
   </w:font>
   <w:font w:name="Cascadia Mono">
     <w:panose1 w:val="020B0609020000020004"/>
     <w:charset w:val="00"/>
     <w:family w:val="modern"/>
     <w:pitch w:val="fixed"/>
-    <w:sig w:usb0="A1002AFF" w:usb1="4000F9FB" w:usb2="00040000" w:usb3="00000000" w:csb0="000001FF" w:csb1="00000000"/>
+    <w:sig w:usb0="A10002FF" w:usb1="4000F9FB" w:usb2="00040000" w:usb3="00000000" w:csb0="0000019F" w:csb1="00000000"/>
   </w:font>
   <w:font w:name="Calibri Light">
     <w:panose1 w:val="020F0302020204030204"/>
     <w:charset w:val="00"/>
     <w:family w:val="swiss"/>
     <w:pitch w:val="variable"/>
-    <w:sig w:usb0="E4002EFF" w:usb1="C200247B" w:usb2="00000009" w:usb3="00000000" w:csb0="000001FF" w:csb1="00000000"/>
+    <w:sig w:usb0="E4002EFF" w:usb1="C000247B" w:usb2="00000009" w:usb3="00000000" w:csb0="000001FF" w:csb1="00000000"/>
   </w:font>
 </w:fonts>
 </file>
@@ -2759,7 +2767,7 @@
     <m:intLim m:val="subSup"/>
     <m:naryLim m:val="undOvr"/>
   </m:mathPr>
-  <w:themeFontLang w:val="en-US"/>
+  <w:themeFontLang w:val="en-US" w:bidi="ar-SA"/>
   <w:clrSchemeMapping w:bg1="light1" w:t1="dark1" w:bg2="light2" w:t2="dark2" w:accent1="accent1" w:accent2="accent2" w:accent3="accent3" w:accent4="accent4" w:accent5="accent5" w:accent6="accent6" w:hyperlink="hyperlink" w:followedHyperlink="followedHyperlink"/>
   <w:decimalSymbol w:val="."/>
   <w:listSeparator w:val=","/>
@@ -3604,6 +3612,39 @@
 </file>
 
 <file path=customXml/item1.xml><?xml version="1.0" encoding="utf-8"?>
+<b:Sources xmlns:b="http://schemas.openxmlformats.org/officeDocument/2006/bibliography" xmlns="http://schemas.openxmlformats.org/officeDocument/2006/bibliography" SelectedStyle="\APA.XSL" StyleName="APA"/>
+</file>
+
+<file path=customXml/item2.xml><?xml version="1.0" encoding="utf-8"?>
+<p:properties xmlns:p="http://schemas.microsoft.com/office/2006/metadata/properties" xmlns:xsi="http://www.w3.org/2001/XMLSchema-instance" xmlns:pc="http://schemas.microsoft.com/office/infopath/2007/PartnerControls">
+  <documentManagement>
+    <_ip_UnifiedCompliancePolicyUIAction xmlns="http://schemas.microsoft.com/sharepoint/v3" xsi:nil="true"/>
+    <Image xmlns="71af3243-3dd4-4a8d-8c0d-dd76da1f02a5">
+      <Url xsi:nil="true"/>
+      <Description xsi:nil="true"/>
+    </Image>
+    <Status xmlns="71af3243-3dd4-4a8d-8c0d-dd76da1f02a5">Not started</Status>
+    <Background xmlns="71af3243-3dd4-4a8d-8c0d-dd76da1f02a5">false</Background>
+    <_ip_UnifiedCompliancePolicyProperties xmlns="http://schemas.microsoft.com/sharepoint/v3" xsi:nil="true"/>
+    <ImageTagsTaxHTField xmlns="71af3243-3dd4-4a8d-8c0d-dd76da1f02a5">
+      <Terms xmlns="http://schemas.microsoft.com/office/infopath/2007/PartnerControls"/>
+    </ImageTagsTaxHTField>
+    <TaxCatchAll xmlns="230e9df3-be65-4c73-a93b-d1236ebd677e" xsi:nil="true"/>
+    <MediaServiceKeyPoints xmlns="71af3243-3dd4-4a8d-8c0d-dd76da1f02a5" xsi:nil="true"/>
+  </documentManagement>
+</p:properties>
+</file>
+
+<file path=customXml/item3.xml><?xml version="1.0" encoding="utf-8"?>
+<?mso-contentType ?>
+<FormTemplates xmlns="http://schemas.microsoft.com/sharepoint/v3/contenttype/forms">
+  <Display>DocumentLibraryForm</Display>
+  <Edit>DocumentLibraryForm</Edit>
+  <New>DocumentLibraryForm</New>
+</FormTemplates>
+</file>
+
+<file path=customXml/item4.xml><?xml version="1.0" encoding="utf-8"?>
 <ct:contentTypeSchema xmlns:ct="http://schemas.microsoft.com/office/2006/metadata/contentType" xmlns:ma="http://schemas.microsoft.com/office/2006/metadata/properties/metaAttributes" ct:_="" ma:_="" ma:contentTypeName="Document" ma:contentTypeID="0x01010079F111ED35F8CC479449609E8A0923A6" ma:contentTypeVersion="26" ma:contentTypeDescription="Create a new document." ma:contentTypeScope="" ma:versionID="ac37c1753acd5e330d2062ccec26ea66">
   <xsd:schema xmlns:xsd="http://www.w3.org/2001/XMLSchema" xmlns:xs="http://www.w3.org/2001/XMLSchema" xmlns:p="http://schemas.microsoft.com/office/2006/metadata/properties" xmlns:ns1="http://schemas.microsoft.com/sharepoint/v3" xmlns:ns2="71af3243-3dd4-4a8d-8c0d-dd76da1f02a5" xmlns:ns3="16c05727-aa75-4e4a-9b5f-8a80a1165891" xmlns:ns4="230e9df3-be65-4c73-a93b-d1236ebd677e" targetNamespace="http://schemas.microsoft.com/office/2006/metadata/properties" ma:root="true" ma:fieldsID="3b340c7101c92c5120abd06486f94548" ns1:_="" ns2:_="" ns3:_="" ns4:_="">
     <xsd:import namespace="http://schemas.microsoft.com/sharepoint/v3"/>
@@ -3903,40 +3944,35 @@
 </ct:contentTypeSchema>
 </file>
 
-<file path=customXml/item2.xml><?xml version="1.0" encoding="utf-8"?>
-<?mso-contentType ?>
-<FormTemplates xmlns="http://schemas.microsoft.com/sharepoint/v3/contenttype/forms">
-  <Display>DocumentLibraryForm</Display>
-  <Edit>DocumentLibraryForm</Edit>
-  <New>DocumentLibraryForm</New>
-</FormTemplates>
+<file path=customXml/itemProps1.xml><?xml version="1.0" encoding="utf-8"?>
+<ds:datastoreItem xmlns:ds="http://schemas.openxmlformats.org/officeDocument/2006/customXml" ds:itemID="{05349BB4-28EF-4DFC-8A3B-D28A82EEC059}">
+  <ds:schemaRefs>
+    <ds:schemaRef ds:uri="http://schemas.openxmlformats.org/officeDocument/2006/bibliography"/>
+  </ds:schemaRefs>
+</ds:datastoreItem>
 </file>
 
-<file path=customXml/item3.xml><?xml version="1.0" encoding="utf-8"?>
-<p:properties xmlns:p="http://schemas.microsoft.com/office/2006/metadata/properties" xmlns:xsi="http://www.w3.org/2001/XMLSchema-instance" xmlns:pc="http://schemas.microsoft.com/office/infopath/2007/PartnerControls">
-  <documentManagement>
-    <_ip_UnifiedCompliancePolicyUIAction xmlns="http://schemas.microsoft.com/sharepoint/v3" xsi:nil="true"/>
-    <Image xmlns="71af3243-3dd4-4a8d-8c0d-dd76da1f02a5">
-      <Url xsi:nil="true"/>
-      <Description xsi:nil="true"/>
-    </Image>
-    <Status xmlns="71af3243-3dd4-4a8d-8c0d-dd76da1f02a5">Not started</Status>
-    <Background xmlns="71af3243-3dd4-4a8d-8c0d-dd76da1f02a5">false</Background>
-    <_ip_UnifiedCompliancePolicyProperties xmlns="http://schemas.microsoft.com/sharepoint/v3" xsi:nil="true"/>
-    <ImageTagsTaxHTField xmlns="71af3243-3dd4-4a8d-8c0d-dd76da1f02a5">
-      <Terms xmlns="http://schemas.microsoft.com/office/infopath/2007/PartnerControls"/>
-    </ImageTagsTaxHTField>
-    <TaxCatchAll xmlns="230e9df3-be65-4c73-a93b-d1236ebd677e" xsi:nil="true"/>
-    <MediaServiceKeyPoints xmlns="71af3243-3dd4-4a8d-8c0d-dd76da1f02a5" xsi:nil="true"/>
-  </documentManagement>
-</p:properties>
+<file path=customXml/itemProps2.xml><?xml version="1.0" encoding="utf-8"?>
+<ds:datastoreItem xmlns:ds="http://schemas.openxmlformats.org/officeDocument/2006/customXml" ds:itemID="{A24CA881-F413-49A9-B7BD-08939EA6340C}">
+  <ds:schemaRefs>
+    <ds:schemaRef ds:uri="http://schemas.microsoft.com/office/2006/metadata/properties"/>
+    <ds:schemaRef ds:uri="http://schemas.microsoft.com/office/infopath/2007/PartnerControls"/>
+    <ds:schemaRef ds:uri="http://schemas.microsoft.com/sharepoint/v3"/>
+    <ds:schemaRef ds:uri="71af3243-3dd4-4a8d-8c0d-dd76da1f02a5"/>
+    <ds:schemaRef ds:uri="230e9df3-be65-4c73-a93b-d1236ebd677e"/>
+  </ds:schemaRefs>
+</ds:datastoreItem>
 </file>
 
-<file path=customXml/item4.xml><?xml version="1.0" encoding="utf-8"?>
-<b:Sources xmlns:b="http://schemas.openxmlformats.org/officeDocument/2006/bibliography" xmlns="http://schemas.openxmlformats.org/officeDocument/2006/bibliography" SelectedStyle="\APA.XSL" StyleName="APA"/>
+<file path=customXml/itemProps3.xml><?xml version="1.0" encoding="utf-8"?>
+<ds:datastoreItem xmlns:ds="http://schemas.openxmlformats.org/officeDocument/2006/customXml" ds:itemID="{3F25CEF7-B3EF-462D-8656-22EBD19C02CA}">
+  <ds:schemaRefs>
+    <ds:schemaRef ds:uri="http://schemas.microsoft.com/sharepoint/v3/contenttype/forms"/>
+  </ds:schemaRefs>
+</ds:datastoreItem>
 </file>
 
-<file path=customXml/itemProps1.xml><?xml version="1.0" encoding="utf-8"?>
+<file path=customXml/itemProps4.xml><?xml version="1.0" encoding="utf-8"?>
 <ds:datastoreItem xmlns:ds="http://schemas.openxmlformats.org/officeDocument/2006/customXml" ds:itemID="{B6D7D045-0A7C-4E97-BB58-1C0F82F4D731}">
   <ds:schemaRefs>
     <ds:schemaRef ds:uri="http://schemas.microsoft.com/office/2006/metadata/contentType"/>
@@ -3957,34 +3993,6 @@
 </ds:datastoreItem>
 </file>
 
-<file path=customXml/itemProps2.xml><?xml version="1.0" encoding="utf-8"?>
-<ds:datastoreItem xmlns:ds="http://schemas.openxmlformats.org/officeDocument/2006/customXml" ds:itemID="{3F25CEF7-B3EF-462D-8656-22EBD19C02CA}">
-  <ds:schemaRefs>
-    <ds:schemaRef ds:uri="http://schemas.microsoft.com/sharepoint/v3/contenttype/forms"/>
-  </ds:schemaRefs>
-</ds:datastoreItem>
-</file>
-
-<file path=customXml/itemProps3.xml><?xml version="1.0" encoding="utf-8"?>
-<ds:datastoreItem xmlns:ds="http://schemas.openxmlformats.org/officeDocument/2006/customXml" ds:itemID="{A24CA881-F413-49A9-B7BD-08939EA6340C}">
-  <ds:schemaRefs>
-    <ds:schemaRef ds:uri="http://schemas.microsoft.com/office/2006/metadata/properties"/>
-    <ds:schemaRef ds:uri="http://schemas.microsoft.com/office/infopath/2007/PartnerControls"/>
-    <ds:schemaRef ds:uri="http://schemas.microsoft.com/sharepoint/v3"/>
-    <ds:schemaRef ds:uri="71af3243-3dd4-4a8d-8c0d-dd76da1f02a5"/>
-    <ds:schemaRef ds:uri="230e9df3-be65-4c73-a93b-d1236ebd677e"/>
-  </ds:schemaRefs>
-</ds:datastoreItem>
-</file>
-
-<file path=customXml/itemProps4.xml><?xml version="1.0" encoding="utf-8"?>
-<ds:datastoreItem xmlns:ds="http://schemas.openxmlformats.org/officeDocument/2006/customXml" ds:itemID="{05349BB4-28EF-4DFC-8A3B-D28A82EEC059}">
-  <ds:schemaRefs>
-    <ds:schemaRef ds:uri="http://schemas.openxmlformats.org/officeDocument/2006/bibliography"/>
-  </ds:schemaRefs>
-</ds:datastoreItem>
-</file>
-
 <file path=docMetadata/LabelInfo.xml><?xml version="1.0" encoding="utf-8"?>
 <clbl:labelList xmlns:clbl="http://schemas.microsoft.com/office/2020/mipLabelMetadata"/>
 </file>
</xml_diff>